<commit_message>
Updates to Conceptual Architecture and feedback of same. Still a couple questions.
</commit_message>
<xml_diff>
--- a/architecture/ConceptualArchitectureDocument.docx
+++ b/architecture/ConceptualArchitectureDocument.docx
@@ -74,8 +74,6 @@
         </w:rPr>
         <w:t>Jennifer Martin</w:t>
       </w:r>
-      <w:bookmarkStart w:id="0" w:name="_GoBack"/>
-      <w:bookmarkEnd w:id="0"/>
     </w:p>
     <w:p>
       <w:pPr>
@@ -512,23 +510,81 @@
     <w:p>
       <w:pPr>
         <w:spacing w:line="240" w:lineRule="auto"/>
-        <w:rPr>
-          <w:rFonts w:ascii="Garamond" w:hAnsi="Garamond"/>
-          <w:sz w:val="28"/>
-          <w:szCs w:val="28"/>
-        </w:rPr>
-      </w:pPr>
-    </w:p>
-    <w:p>
-      <w:pPr>
-        <w:spacing w:line="240" w:lineRule="auto"/>
+        <w:ind w:firstLine="360"/>
+        <w:rPr>
+          <w:rFonts w:ascii="Garamond" w:hAnsi="Garamond"/>
+          <w:sz w:val="28"/>
+          <w:szCs w:val="28"/>
+        </w:rPr>
+      </w:pPr>
+      <w:r>
+        <w:rPr>
+          <w:rFonts w:ascii="Garamond" w:hAnsi="Garamond"/>
+          <w:sz w:val="28"/>
+          <w:szCs w:val="28"/>
+        </w:rPr>
+        <w:t>These components will use a model-view-controller pattern to interact with one another. Provided is a simple diagram (</w:t>
+      </w:r>
+      <w:r>
         <w:rPr>
           <w:rFonts w:ascii="Garamond" w:hAnsi="Garamond"/>
           <w:b/>
           <w:sz w:val="28"/>
           <w:szCs w:val="28"/>
         </w:rPr>
-      </w:pPr>
+        <w:t>Figure 1</w:t>
+      </w:r>
+      <w:r>
+        <w:rPr>
+          <w:rFonts w:ascii="Garamond" w:hAnsi="Garamond"/>
+          <w:sz w:val="28"/>
+          <w:szCs w:val="28"/>
+        </w:rPr>
+        <w:t xml:space="preserve">) showing how the user will interact with our Sudoku program and how these </w:t>
+      </w:r>
+      <w:r>
+        <w:rPr>
+          <w:rFonts w:ascii="Garamond" w:hAnsi="Garamond"/>
+          <w:sz w:val="28"/>
+          <w:szCs w:val="28"/>
+        </w:rPr>
+        <w:t>three</w:t>
+      </w:r>
+      <w:r>
+        <w:rPr>
+          <w:rFonts w:ascii="Garamond" w:hAnsi="Garamond"/>
+          <w:sz w:val="28"/>
+          <w:szCs w:val="28"/>
+        </w:rPr>
+        <w:t xml:space="preserve"> components will exchange interactions with one another. </w:t>
+      </w:r>
+    </w:p>
+    <w:p>
+      <w:pPr>
+        <w:spacing w:line="240" w:lineRule="auto"/>
+        <w:ind w:firstLine="360"/>
+        <w:rPr>
+          <w:rFonts w:ascii="Garamond" w:hAnsi="Garamond"/>
+          <w:sz w:val="28"/>
+          <w:szCs w:val="28"/>
+        </w:rPr>
+      </w:pPr>
+      <w:r>
+        <w:rPr>
+          <w:rFonts w:ascii="Garamond" w:hAnsi="Garamond"/>
+          <w:sz w:val="28"/>
+          <w:szCs w:val="28"/>
+        </w:rPr>
+        <w:t>Also p</w:t>
+      </w:r>
+      <w:r>
+        <w:rPr>
+          <w:rFonts w:ascii="Garamond" w:hAnsi="Garamond"/>
+          <w:sz w:val="28"/>
+          <w:szCs w:val="28"/>
+        </w:rPr>
+        <w:t>rovided are an activity diagram (</w:t>
+      </w:r>
       <w:r>
         <w:rPr>
           <w:rFonts w:ascii="Garamond" w:hAnsi="Garamond"/>
@@ -536,6 +592,364 @@
           <w:sz w:val="28"/>
           <w:szCs w:val="28"/>
         </w:rPr>
+        <w:t>Figure 2</w:t>
+      </w:r>
+      <w:r>
+        <w:rPr>
+          <w:rFonts w:ascii="Garamond" w:hAnsi="Garamond"/>
+          <w:sz w:val="28"/>
+          <w:szCs w:val="28"/>
+        </w:rPr>
+        <w:t>) and a state diagram (</w:t>
+      </w:r>
+      <w:r>
+        <w:rPr>
+          <w:rFonts w:ascii="Garamond" w:hAnsi="Garamond"/>
+          <w:b/>
+          <w:sz w:val="28"/>
+          <w:szCs w:val="28"/>
+        </w:rPr>
+        <w:t>Figure 3</w:t>
+      </w:r>
+      <w:r>
+        <w:rPr>
+          <w:rFonts w:ascii="Garamond" w:hAnsi="Garamond"/>
+          <w:sz w:val="28"/>
+          <w:szCs w:val="28"/>
+        </w:rPr>
+        <w:t>) to show how the user will interact with the Sudoku program.</w:t>
+      </w:r>
+    </w:p>
+    <w:p>
+      <w:pPr>
+        <w:spacing w:line="240" w:lineRule="auto"/>
+        <w:ind w:firstLine="360"/>
+        <w:rPr>
+          <w:rFonts w:ascii="Garamond" w:hAnsi="Garamond"/>
+          <w:sz w:val="28"/>
+          <w:szCs w:val="28"/>
+        </w:rPr>
+      </w:pPr>
+    </w:p>
+    <w:p>
+      <w:pPr>
+        <w:spacing w:line="240" w:lineRule="auto"/>
+        <w:rPr>
+          <w:rFonts w:ascii="Garamond" w:hAnsi="Garamond"/>
+          <w:sz w:val="28"/>
+          <w:szCs w:val="28"/>
+        </w:rPr>
+      </w:pPr>
+    </w:p>
+    <w:p>
+      <w:pPr>
+        <w:spacing w:line="240" w:lineRule="auto"/>
+        <w:rPr>
+          <w:sz w:val="28"/>
+          <w:szCs w:val="28"/>
+        </w:rPr>
+      </w:pPr>
+      <w:r>
+        <w:rPr>
+          <w:noProof/>
+          <w:sz w:val="28"/>
+          <w:szCs w:val="28"/>
+        </w:rPr>
+        <w:lastRenderedPageBreak/>
+        <w:drawing>
+          <wp:inline distT="0" distB="0" distL="0" distR="0" wp14:anchorId="242258CF" wp14:editId="54B5D0D1">
+            <wp:extent cx="5829300" cy="4182026"/>
+            <wp:effectExtent l="0" t="0" r="0" b="9525"/>
+            <wp:docPr id="2" name="Picture 2"/>
+            <wp:cNvGraphicFramePr>
+              <a:graphicFrameLocks xmlns:a="http://schemas.openxmlformats.org/drawingml/2006/main" noChangeAspect="1"/>
+            </wp:cNvGraphicFramePr>
+            <a:graphic xmlns:a="http://schemas.openxmlformats.org/drawingml/2006/main">
+              <a:graphicData uri="http://schemas.openxmlformats.org/drawingml/2006/picture">
+                <pic:pic xmlns:pic="http://schemas.openxmlformats.org/drawingml/2006/picture">
+                  <pic:nvPicPr>
+                    <pic:cNvPr id="0" name="SudokuMVC.bmp"/>
+                    <pic:cNvPicPr/>
+                  </pic:nvPicPr>
+                  <pic:blipFill>
+                    <a:blip r:embed="rId6">
+                      <a:extLst>
+                        <a:ext uri="{28A0092B-C50C-407E-A947-70E740481C1C}">
+                          <a14:useLocalDpi xmlns:a14="http://schemas.microsoft.com/office/drawing/2010/main" val="0"/>
+                        </a:ext>
+                      </a:extLst>
+                    </a:blip>
+                    <a:stretch>
+                      <a:fillRect/>
+                    </a:stretch>
+                  </pic:blipFill>
+                  <pic:spPr>
+                    <a:xfrm>
+                      <a:off x="0" y="0"/>
+                      <a:ext cx="5829300" cy="4182026"/>
+                    </a:xfrm>
+                    <a:prstGeom prst="rect">
+                      <a:avLst/>
+                    </a:prstGeom>
+                  </pic:spPr>
+                </pic:pic>
+              </a:graphicData>
+            </a:graphic>
+          </wp:inline>
+        </w:drawing>
+      </w:r>
+    </w:p>
+    <w:p>
+      <w:pPr>
+        <w:spacing w:line="240" w:lineRule="auto"/>
+        <w:rPr>
+          <w:rFonts w:ascii="Garamond" w:hAnsi="Garamond"/>
+          <w:sz w:val="28"/>
+          <w:szCs w:val="28"/>
+        </w:rPr>
+      </w:pPr>
+      <w:r>
+        <w:rPr>
+          <w:rFonts w:ascii="Garamond" w:hAnsi="Garamond"/>
+          <w:b/>
+          <w:sz w:val="28"/>
+          <w:szCs w:val="28"/>
+        </w:rPr>
+        <w:t>Figure 1</w:t>
+      </w:r>
+      <w:r>
+        <w:rPr>
+          <w:rFonts w:ascii="Garamond" w:hAnsi="Garamond"/>
+          <w:sz w:val="28"/>
+          <w:szCs w:val="28"/>
+        </w:rPr>
+        <w:t>: Simple MVC diagram for Sudoku program</w:t>
+      </w:r>
+    </w:p>
+    <w:p>
+      <w:pPr>
+        <w:spacing w:line="240" w:lineRule="auto"/>
+        <w:rPr>
+          <w:sz w:val="28"/>
+          <w:szCs w:val="28"/>
+        </w:rPr>
+      </w:pPr>
+    </w:p>
+    <w:p>
+      <w:pPr>
+        <w:spacing w:line="240" w:lineRule="auto"/>
+        <w:rPr>
+          <w:sz w:val="28"/>
+          <w:szCs w:val="28"/>
+        </w:rPr>
+      </w:pPr>
+      <w:r>
+        <w:rPr>
+          <w:noProof/>
+          <w:sz w:val="28"/>
+          <w:szCs w:val="28"/>
+        </w:rPr>
+        <w:lastRenderedPageBreak/>
+        <w:drawing>
+          <wp:inline distT="0" distB="0" distL="0" distR="0" wp14:anchorId="5E18D70A" wp14:editId="79FE70CC">
+            <wp:extent cx="4667250" cy="6381750"/>
+            <wp:effectExtent l="0" t="0" r="0" b="0"/>
+            <wp:docPr id="3" name="Picture 3"/>
+            <wp:cNvGraphicFramePr>
+              <a:graphicFrameLocks xmlns:a="http://schemas.openxmlformats.org/drawingml/2006/main" noChangeAspect="1"/>
+            </wp:cNvGraphicFramePr>
+            <a:graphic xmlns:a="http://schemas.openxmlformats.org/drawingml/2006/main">
+              <a:graphicData uri="http://schemas.openxmlformats.org/drawingml/2006/picture">
+                <pic:pic xmlns:pic="http://schemas.openxmlformats.org/drawingml/2006/picture">
+                  <pic:nvPicPr>
+                    <pic:cNvPr id="0" name="SudokuActivity.bmp"/>
+                    <pic:cNvPicPr/>
+                  </pic:nvPicPr>
+                  <pic:blipFill>
+                    <a:blip r:embed="rId7">
+                      <a:extLst>
+                        <a:ext uri="{28A0092B-C50C-407E-A947-70E740481C1C}">
+                          <a14:useLocalDpi xmlns:a14="http://schemas.microsoft.com/office/drawing/2010/main" val="0"/>
+                        </a:ext>
+                      </a:extLst>
+                    </a:blip>
+                    <a:stretch>
+                      <a:fillRect/>
+                    </a:stretch>
+                  </pic:blipFill>
+                  <pic:spPr>
+                    <a:xfrm>
+                      <a:off x="0" y="0"/>
+                      <a:ext cx="4667250" cy="6381750"/>
+                    </a:xfrm>
+                    <a:prstGeom prst="rect">
+                      <a:avLst/>
+                    </a:prstGeom>
+                  </pic:spPr>
+                </pic:pic>
+              </a:graphicData>
+            </a:graphic>
+          </wp:inline>
+        </w:drawing>
+      </w:r>
+    </w:p>
+    <w:p>
+      <w:pPr>
+        <w:spacing w:line="240" w:lineRule="auto"/>
+        <w:rPr>
+          <w:rFonts w:ascii="Garamond" w:hAnsi="Garamond"/>
+          <w:sz w:val="28"/>
+          <w:szCs w:val="28"/>
+        </w:rPr>
+      </w:pPr>
+      <w:r>
+        <w:rPr>
+          <w:rFonts w:ascii="Garamond" w:hAnsi="Garamond"/>
+          <w:b/>
+          <w:sz w:val="28"/>
+          <w:szCs w:val="28"/>
+        </w:rPr>
+        <w:t>Figure 2</w:t>
+      </w:r>
+      <w:r>
+        <w:rPr>
+          <w:rFonts w:ascii="Garamond" w:hAnsi="Garamond"/>
+          <w:sz w:val="28"/>
+          <w:szCs w:val="28"/>
+        </w:rPr>
+        <w:t>: Activity diagram for Sudoku program</w:t>
+      </w:r>
+    </w:p>
+    <w:p>
+      <w:pPr>
+        <w:spacing w:line="240" w:lineRule="auto"/>
+        <w:rPr>
+          <w:sz w:val="28"/>
+          <w:szCs w:val="28"/>
+        </w:rPr>
+      </w:pPr>
+      <w:r>
+        <w:rPr>
+          <w:noProof/>
+          <w:sz w:val="28"/>
+          <w:szCs w:val="28"/>
+        </w:rPr>
+        <w:lastRenderedPageBreak/>
+        <w:drawing>
+          <wp:inline distT="0" distB="0" distL="0" distR="0" wp14:anchorId="313A3DF8" wp14:editId="22681050">
+            <wp:extent cx="4191000" cy="6000750"/>
+            <wp:effectExtent l="0" t="0" r="0" b="0"/>
+            <wp:docPr id="5" name="Picture 5"/>
+            <wp:cNvGraphicFramePr>
+              <a:graphicFrameLocks xmlns:a="http://schemas.openxmlformats.org/drawingml/2006/main" noChangeAspect="1"/>
+            </wp:cNvGraphicFramePr>
+            <a:graphic xmlns:a="http://schemas.openxmlformats.org/drawingml/2006/main">
+              <a:graphicData uri="http://schemas.openxmlformats.org/drawingml/2006/picture">
+                <pic:pic xmlns:pic="http://schemas.openxmlformats.org/drawingml/2006/picture">
+                  <pic:nvPicPr>
+                    <pic:cNvPr id="0" name="SudokuStateDiagram.bmp"/>
+                    <pic:cNvPicPr/>
+                  </pic:nvPicPr>
+                  <pic:blipFill>
+                    <a:blip r:embed="rId8">
+                      <a:extLst>
+                        <a:ext uri="{28A0092B-C50C-407E-A947-70E740481C1C}">
+                          <a14:useLocalDpi xmlns:a14="http://schemas.microsoft.com/office/drawing/2010/main" val="0"/>
+                        </a:ext>
+                      </a:extLst>
+                    </a:blip>
+                    <a:stretch>
+                      <a:fillRect/>
+                    </a:stretch>
+                  </pic:blipFill>
+                  <pic:spPr>
+                    <a:xfrm>
+                      <a:off x="0" y="0"/>
+                      <a:ext cx="4191000" cy="6000750"/>
+                    </a:xfrm>
+                    <a:prstGeom prst="rect">
+                      <a:avLst/>
+                    </a:prstGeom>
+                  </pic:spPr>
+                </pic:pic>
+              </a:graphicData>
+            </a:graphic>
+          </wp:inline>
+        </w:drawing>
+      </w:r>
+    </w:p>
+    <w:p>
+      <w:pPr>
+        <w:spacing w:line="240" w:lineRule="auto"/>
+        <w:rPr>
+          <w:rFonts w:ascii="Garamond" w:hAnsi="Garamond"/>
+          <w:sz w:val="28"/>
+          <w:szCs w:val="28"/>
+        </w:rPr>
+      </w:pPr>
+      <w:r>
+        <w:rPr>
+          <w:rFonts w:ascii="Garamond" w:hAnsi="Garamond"/>
+          <w:b/>
+          <w:sz w:val="28"/>
+          <w:szCs w:val="28"/>
+        </w:rPr>
+        <w:t>Figure 3</w:t>
+      </w:r>
+      <w:r>
+        <w:rPr>
+          <w:rFonts w:ascii="Garamond" w:hAnsi="Garamond"/>
+          <w:sz w:val="28"/>
+          <w:szCs w:val="28"/>
+        </w:rPr>
+        <w:t>: State diagram for Sudoku program</w:t>
+      </w:r>
+    </w:p>
+    <w:p>
+      <w:pPr>
+        <w:spacing w:line="240" w:lineRule="auto"/>
+        <w:rPr>
+          <w:rFonts w:ascii="Garamond" w:hAnsi="Garamond"/>
+          <w:sz w:val="28"/>
+          <w:szCs w:val="28"/>
+        </w:rPr>
+      </w:pPr>
+    </w:p>
+    <w:p>
+      <w:pPr>
+        <w:rPr>
+          <w:rFonts w:ascii="Garamond" w:hAnsi="Garamond"/>
+          <w:sz w:val="28"/>
+          <w:szCs w:val="28"/>
+        </w:rPr>
+      </w:pPr>
+      <w:r>
+        <w:rPr>
+          <w:rFonts w:ascii="Garamond" w:hAnsi="Garamond"/>
+          <w:sz w:val="28"/>
+          <w:szCs w:val="28"/>
+        </w:rPr>
+        <w:br w:type="page"/>
+      </w:r>
+    </w:p>
+    <w:p>
+      <w:pPr>
+        <w:spacing w:line="240" w:lineRule="auto"/>
+        <w:rPr>
+          <w:rFonts w:ascii="Garamond" w:hAnsi="Garamond"/>
+          <w:b/>
+          <w:sz w:val="28"/>
+          <w:szCs w:val="28"/>
+        </w:rPr>
+      </w:pPr>
+      <w:r>
+        <w:rPr>
+          <w:rFonts w:ascii="Garamond" w:hAnsi="Garamond"/>
+          <w:b/>
+          <w:sz w:val="28"/>
+          <w:szCs w:val="28"/>
+        </w:rPr>
+        <w:lastRenderedPageBreak/>
         <w:t>Basic Game Design Principles</w:t>
       </w:r>
     </w:p>
@@ -544,84 +958,164 @@
         <w:spacing w:line="240" w:lineRule="auto"/>
         <w:rPr>
           <w:rFonts w:ascii="Garamond" w:hAnsi="Garamond"/>
-          <w:sz w:val="28"/>
-          <w:szCs w:val="28"/>
-        </w:rPr>
-      </w:pPr>
-      <w:r>
-        <w:rPr>
-          <w:rFonts w:ascii="Garamond" w:hAnsi="Garamond"/>
-          <w:sz w:val="28"/>
-          <w:szCs w:val="28"/>
-        </w:rPr>
-        <w:t xml:space="preserve">The </w:t>
-      </w:r>
-      <w:r>
-        <w:rPr>
-          <w:rFonts w:ascii="Garamond" w:hAnsi="Garamond"/>
-          <w:sz w:val="28"/>
-          <w:szCs w:val="28"/>
-        </w:rPr>
-        <w:t xml:space="preserve">Sudoku </w:t>
-      </w:r>
-      <w:r>
-        <w:rPr>
-          <w:rFonts w:ascii="Garamond" w:hAnsi="Garamond"/>
-          <w:sz w:val="28"/>
-          <w:szCs w:val="28"/>
-        </w:rPr>
-        <w:t xml:space="preserve">game is designed to be played by a single user on a single machine. </w:t>
-      </w:r>
-    </w:p>
-    <w:p>
-      <w:pPr>
-        <w:spacing w:line="240" w:lineRule="auto"/>
-        <w:rPr>
-          <w:rFonts w:ascii="Garamond" w:hAnsi="Garamond"/>
-          <w:sz w:val="28"/>
-          <w:szCs w:val="28"/>
-        </w:rPr>
-      </w:pPr>
-      <w:r>
-        <w:rPr>
-          <w:rFonts w:ascii="Garamond" w:hAnsi="Garamond"/>
-          <w:sz w:val="28"/>
-          <w:szCs w:val="28"/>
-        </w:rPr>
-        <w:t xml:space="preserve">The game will be built using Java 1.7, so it </w:t>
-      </w:r>
-      <w:r>
-        <w:rPr>
-          <w:rFonts w:ascii="Garamond" w:hAnsi="Garamond"/>
-          <w:sz w:val="28"/>
-          <w:szCs w:val="28"/>
-        </w:rPr>
-        <w:t>can be</w:t>
-      </w:r>
-      <w:r>
-        <w:rPr>
-          <w:rFonts w:ascii="Garamond" w:hAnsi="Garamond"/>
-          <w:sz w:val="28"/>
-          <w:szCs w:val="28"/>
-        </w:rPr>
-        <w:t xml:space="preserve"> played on </w:t>
-      </w:r>
-      <w:r>
-        <w:rPr>
-          <w:rFonts w:ascii="Garamond" w:hAnsi="Garamond"/>
-          <w:sz w:val="28"/>
-          <w:szCs w:val="28"/>
-        </w:rPr>
-        <w:t xml:space="preserve">machines with </w:t>
-      </w:r>
-      <w:r>
-        <w:rPr>
-          <w:rFonts w:ascii="Garamond" w:hAnsi="Garamond"/>
-          <w:sz w:val="28"/>
-          <w:szCs w:val="28"/>
-        </w:rPr>
-        <w:t>any operating system that has a viable Java virtual machine implementation.</w:t>
-      </w:r>
+          <w:b/>
+          <w:sz w:val="28"/>
+          <w:szCs w:val="28"/>
+        </w:rPr>
+      </w:pPr>
+      <w:r>
+        <w:rPr>
+          <w:rFonts w:ascii="Garamond" w:hAnsi="Garamond"/>
+          <w:b/>
+          <w:sz w:val="28"/>
+          <w:szCs w:val="28"/>
+        </w:rPr>
+        <w:t xml:space="preserve">Simplification for </w:t>
+      </w:r>
+      <w:r>
+        <w:rPr>
+          <w:rFonts w:ascii="Garamond" w:hAnsi="Garamond"/>
+          <w:b/>
+          <w:sz w:val="28"/>
+          <w:szCs w:val="28"/>
+        </w:rPr>
+        <w:t>Testing</w:t>
+      </w:r>
+    </w:p>
+    <w:p>
+      <w:pPr>
+        <w:spacing w:line="240" w:lineRule="auto"/>
+        <w:rPr>
+          <w:rFonts w:ascii="Garamond" w:hAnsi="Garamond"/>
+          <w:sz w:val="28"/>
+          <w:szCs w:val="28"/>
+        </w:rPr>
+      </w:pPr>
+      <w:r>
+        <w:rPr>
+          <w:rFonts w:ascii="Garamond" w:hAnsi="Garamond"/>
+          <w:sz w:val="28"/>
+          <w:szCs w:val="28"/>
+        </w:rPr>
+        <w:t>The Sudoku game is designed to be played by a single user on a single machine.</w:t>
+      </w:r>
+      <w:r>
+        <w:rPr>
+          <w:rFonts w:ascii="Garamond" w:hAnsi="Garamond"/>
+          <w:sz w:val="28"/>
+          <w:szCs w:val="28"/>
+        </w:rPr>
+        <w:t xml:space="preserve"> These design decisions make it simple and easy</w:t>
+      </w:r>
+      <w:r>
+        <w:rPr>
+          <w:rFonts w:ascii="Garamond" w:hAnsi="Garamond"/>
+          <w:sz w:val="28"/>
+          <w:szCs w:val="28"/>
+        </w:rPr>
+        <w:t xml:space="preserve"> to test the program</w:t>
+      </w:r>
+      <w:r>
+        <w:rPr>
+          <w:rFonts w:ascii="Garamond" w:hAnsi="Garamond"/>
+          <w:sz w:val="28"/>
+          <w:szCs w:val="28"/>
+        </w:rPr>
+        <w:t>.</w:t>
+      </w:r>
+      <w:r>
+        <w:rPr>
+          <w:rFonts w:ascii="Garamond" w:hAnsi="Garamond"/>
+          <w:sz w:val="28"/>
+          <w:szCs w:val="28"/>
+        </w:rPr>
+        <w:t xml:space="preserve"> The developer can deploy the code base to one machine and test it themselves as the sole user.</w:t>
+      </w:r>
+    </w:p>
+    <w:p>
+      <w:pPr>
+        <w:spacing w:line="240" w:lineRule="auto"/>
+        <w:rPr>
+          <w:rFonts w:ascii="Garamond" w:hAnsi="Garamond"/>
+          <w:sz w:val="28"/>
+          <w:szCs w:val="28"/>
+        </w:rPr>
+      </w:pPr>
+    </w:p>
+    <w:p>
+      <w:pPr>
+        <w:spacing w:line="240" w:lineRule="auto"/>
+        <w:rPr>
+          <w:rFonts w:ascii="Garamond" w:hAnsi="Garamond"/>
+          <w:b/>
+          <w:sz w:val="28"/>
+          <w:szCs w:val="28"/>
+        </w:rPr>
+      </w:pPr>
+      <w:r>
+        <w:rPr>
+          <w:rFonts w:ascii="Garamond" w:hAnsi="Garamond"/>
+          <w:b/>
+          <w:sz w:val="28"/>
+          <w:szCs w:val="28"/>
+        </w:rPr>
+        <w:t xml:space="preserve">Language Influences </w:t>
+      </w:r>
+      <w:r>
+        <w:rPr>
+          <w:rFonts w:ascii="Garamond" w:hAnsi="Garamond"/>
+          <w:b/>
+          <w:sz w:val="28"/>
+          <w:szCs w:val="28"/>
+        </w:rPr>
+        <w:t>Portability</w:t>
+      </w:r>
+    </w:p>
+    <w:p>
+      <w:pPr>
+        <w:spacing w:line="240" w:lineRule="auto"/>
+        <w:rPr>
+          <w:rFonts w:ascii="Garamond" w:hAnsi="Garamond"/>
+          <w:sz w:val="28"/>
+          <w:szCs w:val="28"/>
+        </w:rPr>
+      </w:pPr>
+      <w:r>
+        <w:rPr>
+          <w:rFonts w:ascii="Garamond" w:hAnsi="Garamond"/>
+          <w:sz w:val="28"/>
+          <w:szCs w:val="28"/>
+        </w:rPr>
+        <w:t>The game will be built using Java 1.7, because it is an object-oriented language that a majority of the team members are familiar with using. Because the program will be written in Java, it can be played on machines with any operating system that have a viable Java Virtual Machine implementation. This</w:t>
+      </w:r>
+      <w:r>
+        <w:rPr>
+          <w:rFonts w:ascii="Garamond" w:hAnsi="Garamond"/>
+          <w:sz w:val="28"/>
+          <w:szCs w:val="28"/>
+        </w:rPr>
+        <w:t xml:space="preserve"> code</w:t>
+      </w:r>
+      <w:bookmarkStart w:id="0" w:name="_GoBack"/>
+      <w:bookmarkEnd w:id="0"/>
+      <w:r>
+        <w:rPr>
+          <w:rFonts w:ascii="Garamond" w:hAnsi="Garamond"/>
+          <w:sz w:val="28"/>
+          <w:szCs w:val="28"/>
+        </w:rPr>
+        <w:t xml:space="preserve"> portability is a side-effect of the language choice.</w:t>
+      </w:r>
+    </w:p>
+    <w:p>
+      <w:pPr>
+        <w:spacing w:line="240" w:lineRule="auto"/>
+        <w:rPr>
+          <w:rFonts w:ascii="Garamond" w:hAnsi="Garamond"/>
+          <w:sz w:val="28"/>
+          <w:szCs w:val="28"/>
+        </w:rPr>
+      </w:pPr>
     </w:p>
     <w:p>
       <w:pPr>
@@ -654,6 +1148,92 @@
 <file path=word/numbering.xml><?xml version="1.0" encoding="utf-8"?>
 <w:numbering xmlns:wpc="http://schemas.microsoft.com/office/word/2010/wordprocessingCanvas" xmlns:mc="http://schemas.openxmlformats.org/markup-compatibility/2006" xmlns:o="urn:schemas-microsoft-com:office:office" xmlns:r="http://schemas.openxmlformats.org/officeDocument/2006/relationships" xmlns:m="http://schemas.openxmlformats.org/officeDocument/2006/math" xmlns:v="urn:schemas-microsoft-com:vml" xmlns:wp14="http://schemas.microsoft.com/office/word/2010/wordprocessingDrawing" xmlns:wp="http://schemas.openxmlformats.org/drawingml/2006/wordprocessingDrawing" xmlns:w10="urn:schemas-microsoft-com:office:word" xmlns:w="http://schemas.openxmlformats.org/wordprocessingml/2006/main" xmlns:w14="http://schemas.microsoft.com/office/word/2010/wordml" xmlns:wpg="http://schemas.microsoft.com/office/word/2010/wordprocessingGroup" xmlns:wpi="http://schemas.microsoft.com/office/word/2010/wordprocessingInk" xmlns:wne="http://schemas.microsoft.com/office/word/2006/wordml" xmlns:wps="http://schemas.microsoft.com/office/word/2010/wordprocessingShape" mc:Ignorable="w14 wp14">
   <w:abstractNum w:abstractNumId="0">
+    <w:nsid w:val="00656310"/>
+    <w:multiLevelType w:val="hybridMultilevel"/>
+    <w:tmpl w:val="A9DCC65C"/>
+    <w:lvl w:ilvl="0" w:tplc="0409000F">
+      <w:start w:val="1"/>
+      <w:numFmt w:val="decimal"/>
+      <w:lvlText w:val="%1."/>
+      <w:lvlJc w:val="left"/>
+      <w:pPr>
+        <w:ind w:left="720" w:hanging="360"/>
+      </w:pPr>
+    </w:lvl>
+    <w:lvl w:ilvl="1" w:tplc="04090019" w:tentative="1">
+      <w:start w:val="1"/>
+      <w:numFmt w:val="lowerLetter"/>
+      <w:lvlText w:val="%2."/>
+      <w:lvlJc w:val="left"/>
+      <w:pPr>
+        <w:ind w:left="1440" w:hanging="360"/>
+      </w:pPr>
+    </w:lvl>
+    <w:lvl w:ilvl="2" w:tplc="0409001B" w:tentative="1">
+      <w:start w:val="1"/>
+      <w:numFmt w:val="lowerRoman"/>
+      <w:lvlText w:val="%3."/>
+      <w:lvlJc w:val="right"/>
+      <w:pPr>
+        <w:ind w:left="2160" w:hanging="180"/>
+      </w:pPr>
+    </w:lvl>
+    <w:lvl w:ilvl="3" w:tplc="0409000F" w:tentative="1">
+      <w:start w:val="1"/>
+      <w:numFmt w:val="decimal"/>
+      <w:lvlText w:val="%4."/>
+      <w:lvlJc w:val="left"/>
+      <w:pPr>
+        <w:ind w:left="2880" w:hanging="360"/>
+      </w:pPr>
+    </w:lvl>
+    <w:lvl w:ilvl="4" w:tplc="04090019" w:tentative="1">
+      <w:start w:val="1"/>
+      <w:numFmt w:val="lowerLetter"/>
+      <w:lvlText w:val="%5."/>
+      <w:lvlJc w:val="left"/>
+      <w:pPr>
+        <w:ind w:left="3600" w:hanging="360"/>
+      </w:pPr>
+    </w:lvl>
+    <w:lvl w:ilvl="5" w:tplc="0409001B" w:tentative="1">
+      <w:start w:val="1"/>
+      <w:numFmt w:val="lowerRoman"/>
+      <w:lvlText w:val="%6."/>
+      <w:lvlJc w:val="right"/>
+      <w:pPr>
+        <w:ind w:left="4320" w:hanging="180"/>
+      </w:pPr>
+    </w:lvl>
+    <w:lvl w:ilvl="6" w:tplc="0409000F" w:tentative="1">
+      <w:start w:val="1"/>
+      <w:numFmt w:val="decimal"/>
+      <w:lvlText w:val="%7."/>
+      <w:lvlJc w:val="left"/>
+      <w:pPr>
+        <w:ind w:left="5040" w:hanging="360"/>
+      </w:pPr>
+    </w:lvl>
+    <w:lvl w:ilvl="7" w:tplc="04090019" w:tentative="1">
+      <w:start w:val="1"/>
+      <w:numFmt w:val="lowerLetter"/>
+      <w:lvlText w:val="%8."/>
+      <w:lvlJc w:val="left"/>
+      <w:pPr>
+        <w:ind w:left="5760" w:hanging="360"/>
+      </w:pPr>
+    </w:lvl>
+    <w:lvl w:ilvl="8" w:tplc="0409001B" w:tentative="1">
+      <w:start w:val="1"/>
+      <w:numFmt w:val="lowerRoman"/>
+      <w:lvlText w:val="%9."/>
+      <w:lvlJc w:val="right"/>
+      <w:pPr>
+        <w:ind w:left="6480" w:hanging="180"/>
+      </w:pPr>
+    </w:lvl>
+  </w:abstractNum>
+  <w:abstractNum w:abstractNumId="1">
     <w:nsid w:val="033817C7"/>
     <w:multiLevelType w:val="hybridMultilevel"/>
     <w:tmpl w:val="A9DCC65C"/>
@@ -739,7 +1319,7 @@
       </w:pPr>
     </w:lvl>
   </w:abstractNum>
-  <w:abstractNum w:abstractNumId="1">
+  <w:abstractNum w:abstractNumId="2">
     <w:nsid w:val="6A7E3C05"/>
     <w:multiLevelType w:val="hybridMultilevel"/>
     <w:tmpl w:val="92AAE962"/>
@@ -826,10 +1406,13 @@
     </w:lvl>
   </w:abstractNum>
   <w:num w:numId="1">
-    <w:abstractNumId w:val="0"/>
+    <w:abstractNumId w:val="1"/>
   </w:num>
   <w:num w:numId="2">
-    <w:abstractNumId w:val="1"/>
+    <w:abstractNumId w:val="2"/>
+  </w:num>
+  <w:num w:numId="3">
+    <w:abstractNumId w:val="0"/>
   </w:num>
 </w:numbering>
 </file>
@@ -1088,6 +1671,36 @@
       <w:contextualSpacing/>
     </w:pPr>
   </w:style>
+  <w:style w:type="paragraph" w:styleId="BalloonText">
+    <w:name w:val="Balloon Text"/>
+    <w:basedOn w:val="Normal"/>
+    <w:link w:val="BalloonTextChar"/>
+    <w:uiPriority w:val="99"/>
+    <w:semiHidden/>
+    <w:unhideWhenUsed/>
+    <w:rsid w:val="007C5335"/>
+    <w:pPr>
+      <w:spacing w:after="0" w:line="240" w:lineRule="auto"/>
+    </w:pPr>
+    <w:rPr>
+      <w:rFonts w:ascii="Tahoma" w:hAnsi="Tahoma" w:cs="Tahoma"/>
+      <w:sz w:val="16"/>
+      <w:szCs w:val="16"/>
+    </w:rPr>
+  </w:style>
+  <w:style w:type="character" w:customStyle="1" w:styleId="BalloonTextChar">
+    <w:name w:val="Balloon Text Char"/>
+    <w:basedOn w:val="DefaultParagraphFont"/>
+    <w:link w:val="BalloonText"/>
+    <w:uiPriority w:val="99"/>
+    <w:semiHidden/>
+    <w:rsid w:val="007C5335"/>
+    <w:rPr>
+      <w:rFonts w:ascii="Tahoma" w:hAnsi="Tahoma" w:cs="Tahoma"/>
+      <w:sz w:val="16"/>
+      <w:szCs w:val="16"/>
+    </w:rPr>
+  </w:style>
 </w:styles>
 </file>
 
@@ -1344,6 +1957,36 @@
       <w:ind w:left="720"/>
       <w:contextualSpacing/>
     </w:pPr>
+  </w:style>
+  <w:style w:type="paragraph" w:styleId="BalloonText">
+    <w:name w:val="Balloon Text"/>
+    <w:basedOn w:val="Normal"/>
+    <w:link w:val="BalloonTextChar"/>
+    <w:uiPriority w:val="99"/>
+    <w:semiHidden/>
+    <w:unhideWhenUsed/>
+    <w:rsid w:val="007C5335"/>
+    <w:pPr>
+      <w:spacing w:after="0" w:line="240" w:lineRule="auto"/>
+    </w:pPr>
+    <w:rPr>
+      <w:rFonts w:ascii="Tahoma" w:hAnsi="Tahoma" w:cs="Tahoma"/>
+      <w:sz w:val="16"/>
+      <w:szCs w:val="16"/>
+    </w:rPr>
+  </w:style>
+  <w:style w:type="character" w:customStyle="1" w:styleId="BalloonTextChar">
+    <w:name w:val="Balloon Text Char"/>
+    <w:basedOn w:val="DefaultParagraphFont"/>
+    <w:link w:val="BalloonText"/>
+    <w:uiPriority w:val="99"/>
+    <w:semiHidden/>
+    <w:rsid w:val="007C5335"/>
+    <w:rPr>
+      <w:rFonts w:ascii="Tahoma" w:hAnsi="Tahoma" w:cs="Tahoma"/>
+      <w:sz w:val="16"/>
+      <w:szCs w:val="16"/>
+    </w:rPr>
   </w:style>
 </w:styles>
 </file>

</xml_diff>

<commit_message>
Updates to documents from Jenn.
</commit_message>
<xml_diff>
--- a/architecture/ConceptualArchitectureDocument.docx
+++ b/architecture/ConceptualArchitectureDocument.docx
@@ -1,6 +1,6 @@
 
 <file path=word/document.xml><?xml version="1.0" encoding="utf-8"?>
-<w:document xmlns:wpc="http://schemas.microsoft.com/office/word/2010/wordprocessingCanvas" xmlns:mo="http://schemas.microsoft.com/office/mac/office/2008/main" xmlns:mc="http://schemas.openxmlformats.org/markup-compatibility/2006" xmlns:mv="urn:schemas-microsoft-com:mac:vml" xmlns:o="urn:schemas-microsoft-com:office:office" xmlns:r="http://schemas.openxmlformats.org/officeDocument/2006/relationships" xmlns:m="http://schemas.openxmlformats.org/officeDocument/2006/math" xmlns:v="urn:schemas-microsoft-com:vml" xmlns:wp14="http://schemas.microsoft.com/office/word/2010/wordprocessingDrawing" xmlns:wp="http://schemas.openxmlformats.org/drawingml/2006/wordprocessingDrawing" xmlns:w10="urn:schemas-microsoft-com:office:word" xmlns:w="http://schemas.openxmlformats.org/wordprocessingml/2006/main" xmlns:w14="http://schemas.microsoft.com/office/word/2010/wordml" xmlns:wpg="http://schemas.microsoft.com/office/word/2010/wordprocessingGroup" xmlns:wpi="http://schemas.microsoft.com/office/word/2010/wordprocessingInk" xmlns:wne="http://schemas.microsoft.com/office/word/2006/wordml" xmlns:wps="http://schemas.microsoft.com/office/word/2010/wordprocessingShape" mc:Ignorable="w14 wp14">
+<w:document xmlns:wpc="http://schemas.microsoft.com/office/word/2010/wordprocessingCanvas" xmlns:mc="http://schemas.openxmlformats.org/markup-compatibility/2006" xmlns:o="urn:schemas-microsoft-com:office:office" xmlns:r="http://schemas.openxmlformats.org/officeDocument/2006/relationships" xmlns:m="http://schemas.openxmlformats.org/officeDocument/2006/math" xmlns:v="urn:schemas-microsoft-com:vml" xmlns:wp14="http://schemas.microsoft.com/office/word/2010/wordprocessingDrawing" xmlns:wp="http://schemas.openxmlformats.org/drawingml/2006/wordprocessingDrawing" xmlns:w10="urn:schemas-microsoft-com:office:word" xmlns:w="http://schemas.openxmlformats.org/wordprocessingml/2006/main" xmlns:w14="http://schemas.microsoft.com/office/word/2010/wordml" xmlns:wpg="http://schemas.microsoft.com/office/word/2010/wordprocessingGroup" xmlns:wpi="http://schemas.microsoft.com/office/word/2010/wordprocessingInk" xmlns:wne="http://schemas.microsoft.com/office/word/2006/wordml" xmlns:wps="http://schemas.microsoft.com/office/word/2010/wordprocessingShape" mc:Ignorable="w14 wp14">
   <w:body>
     <w:p>
       <w:pPr>
@@ -214,23 +214,13 @@
           <w:szCs w:val="28"/>
         </w:rPr>
       </w:pPr>
-      <w:proofErr w:type="gramStart"/>
-      <w:r>
-        <w:rPr>
-          <w:rFonts w:ascii="Garamond" w:hAnsi="Garamond"/>
-          <w:sz w:val="28"/>
-          <w:szCs w:val="28"/>
-        </w:rPr>
-        <w:t>the</w:t>
-      </w:r>
-      <w:proofErr w:type="gramEnd"/>
-      <w:r>
-        <w:rPr>
-          <w:rFonts w:ascii="Garamond" w:hAnsi="Garamond"/>
-          <w:sz w:val="28"/>
-          <w:szCs w:val="28"/>
-        </w:rPr>
-        <w:t xml:space="preserve"> user interface</w:t>
+      <w:r>
+        <w:rPr>
+          <w:rFonts w:ascii="Garamond" w:hAnsi="Garamond"/>
+          <w:sz w:val="28"/>
+          <w:szCs w:val="28"/>
+        </w:rPr>
+        <w:t>the user interface</w:t>
       </w:r>
     </w:p>
     <w:p>
@@ -247,23 +237,13 @@
           <w:szCs w:val="28"/>
         </w:rPr>
       </w:pPr>
-      <w:proofErr w:type="gramStart"/>
-      <w:r>
-        <w:rPr>
-          <w:rFonts w:ascii="Garamond" w:hAnsi="Garamond"/>
-          <w:sz w:val="28"/>
-          <w:szCs w:val="28"/>
-        </w:rPr>
-        <w:t>the</w:t>
-      </w:r>
-      <w:proofErr w:type="gramEnd"/>
-      <w:r>
-        <w:rPr>
-          <w:rFonts w:ascii="Garamond" w:hAnsi="Garamond"/>
-          <w:sz w:val="28"/>
-          <w:szCs w:val="28"/>
-        </w:rPr>
-        <w:t xml:space="preserve"> </w:t>
+      <w:r>
+        <w:rPr>
+          <w:rFonts w:ascii="Garamond" w:hAnsi="Garamond"/>
+          <w:sz w:val="28"/>
+          <w:szCs w:val="28"/>
+        </w:rPr>
+        <w:t xml:space="preserve">the </w:t>
       </w:r>
       <w:r>
         <w:rPr>
@@ -296,23 +276,13 @@
           <w:szCs w:val="28"/>
         </w:rPr>
       </w:pPr>
-      <w:proofErr w:type="gramStart"/>
-      <w:r>
-        <w:rPr>
-          <w:rFonts w:ascii="Garamond" w:hAnsi="Garamond"/>
-          <w:sz w:val="28"/>
-          <w:szCs w:val="28"/>
-        </w:rPr>
-        <w:t>the</w:t>
-      </w:r>
-      <w:proofErr w:type="gramEnd"/>
-      <w:r>
-        <w:rPr>
-          <w:rFonts w:ascii="Garamond" w:hAnsi="Garamond"/>
-          <w:sz w:val="28"/>
-          <w:szCs w:val="28"/>
-        </w:rPr>
-        <w:t xml:space="preserve"> data model/data store</w:t>
+      <w:r>
+        <w:rPr>
+          <w:rFonts w:ascii="Garamond" w:hAnsi="Garamond"/>
+          <w:sz w:val="28"/>
+          <w:szCs w:val="28"/>
+        </w:rPr>
+        <w:t>the data model/data store</w:t>
       </w:r>
     </w:p>
     <w:p>
@@ -363,7 +333,6 @@
           <w:szCs w:val="28"/>
         </w:rPr>
       </w:pPr>
-      <w:proofErr w:type="gramStart"/>
       <w:r>
         <w:rPr>
           <w:rFonts w:ascii="Garamond" w:hAnsi="Garamond"/>
@@ -378,16 +347,7 @@
           <w:sz w:val="28"/>
           <w:szCs w:val="28"/>
         </w:rPr>
-        <w:t>vent</w:t>
-      </w:r>
-      <w:proofErr w:type="gramEnd"/>
-      <w:r>
-        <w:rPr>
-          <w:rFonts w:ascii="Garamond" w:hAnsi="Garamond"/>
-          <w:sz w:val="28"/>
-          <w:szCs w:val="28"/>
-        </w:rPr>
-        <w:t xml:space="preserve"> connectors to handle user input</w:t>
+        <w:t>vent connectors to handle user input</w:t>
       </w:r>
     </w:p>
     <w:p>
@@ -404,7 +364,6 @@
           <w:szCs w:val="28"/>
         </w:rPr>
       </w:pPr>
-      <w:proofErr w:type="gramStart"/>
       <w:r>
         <w:rPr>
           <w:rFonts w:ascii="Garamond" w:hAnsi="Garamond"/>
@@ -419,16 +378,7 @@
           <w:sz w:val="28"/>
           <w:szCs w:val="28"/>
         </w:rPr>
-        <w:t>rocedure</w:t>
-      </w:r>
-      <w:proofErr w:type="gramEnd"/>
-      <w:r>
-        <w:rPr>
-          <w:rFonts w:ascii="Garamond" w:hAnsi="Garamond"/>
-          <w:sz w:val="28"/>
-          <w:szCs w:val="28"/>
-        </w:rPr>
-        <w:t xml:space="preserve"> connectors to handle logic</w:t>
+        <w:t>rocedure connectors to handle logic</w:t>
       </w:r>
     </w:p>
     <w:p>
@@ -445,7 +395,6 @@
           <w:szCs w:val="28"/>
         </w:rPr>
       </w:pPr>
-      <w:proofErr w:type="gramStart"/>
       <w:r>
         <w:rPr>
           <w:rFonts w:ascii="Garamond" w:hAnsi="Garamond"/>
@@ -460,16 +409,7 @@
           <w:sz w:val="28"/>
           <w:szCs w:val="28"/>
         </w:rPr>
-        <w:t>ata</w:t>
-      </w:r>
-      <w:proofErr w:type="gramEnd"/>
-      <w:r>
-        <w:rPr>
-          <w:rFonts w:ascii="Garamond" w:hAnsi="Garamond"/>
-          <w:sz w:val="28"/>
-          <w:szCs w:val="28"/>
-        </w:rPr>
-        <w:t xml:space="preserve"> </w:t>
+        <w:t xml:space="preserve">ata </w:t>
       </w:r>
       <w:r>
         <w:rPr>
@@ -1147,25 +1087,7 @@
           <w:sz w:val="28"/>
           <w:szCs w:val="28"/>
         </w:rPr>
-        <w:t xml:space="preserve">The Sudoku game </w:t>
-      </w:r>
-      <w:proofErr w:type="gramStart"/>
-      <w:r>
-        <w:rPr>
-          <w:rFonts w:ascii="Garamond" w:hAnsi="Garamond"/>
-          <w:sz w:val="28"/>
-          <w:szCs w:val="28"/>
-        </w:rPr>
-        <w:t>is designed to be played</w:t>
-      </w:r>
-      <w:proofErr w:type="gramEnd"/>
-      <w:r>
-        <w:rPr>
-          <w:rFonts w:ascii="Garamond" w:hAnsi="Garamond"/>
-          <w:sz w:val="28"/>
-          <w:szCs w:val="28"/>
-        </w:rPr>
-        <w:t xml:space="preserve"> by a single user on a single machine.</w:t>
+        <w:t>The Sudoku game is designed to be played by a single user on a single machine.</w:t>
       </w:r>
       <w:r>
         <w:rPr>
@@ -1270,60 +1192,182 @@
           <w:sz w:val="28"/>
           <w:szCs w:val="28"/>
         </w:rPr>
-        <w:t>The game will be built using Java 1.7, because it is an object</w:t>
+        <w:t>The game will be built using Java 1.7, because it is an object-oriented language that a majority of the team members are familiar with using. Because the program will be written in Java, it can be played on machines with any operating system that have a viable Java Virtual Machine implementation. This</w:t>
+      </w:r>
+      <w:r>
+        <w:rPr>
+          <w:rFonts w:ascii="Garamond" w:hAnsi="Garamond"/>
+          <w:sz w:val="28"/>
+          <w:szCs w:val="28"/>
+        </w:rPr>
+        <w:t xml:space="preserve"> code</w:t>
+      </w:r>
+      <w:r>
+        <w:rPr>
+          <w:rFonts w:ascii="Garamond" w:hAnsi="Garamond"/>
+          <w:sz w:val="28"/>
+          <w:szCs w:val="28"/>
+        </w:rPr>
+        <w:t xml:space="preserve"> portability is a </w:t>
+      </w:r>
+      <w:r>
+        <w:rPr>
+          <w:rFonts w:ascii="Garamond" w:hAnsi="Garamond"/>
+          <w:sz w:val="28"/>
+          <w:szCs w:val="28"/>
+        </w:rPr>
+        <w:t>side effect</w:t>
+      </w:r>
+      <w:r>
+        <w:rPr>
+          <w:rFonts w:ascii="Garamond" w:hAnsi="Garamond"/>
+          <w:sz w:val="28"/>
+          <w:szCs w:val="28"/>
+        </w:rPr>
+        <w:t xml:space="preserve"> of the language choice.</w:t>
+      </w:r>
+    </w:p>
+    <w:p>
+      <w:pPr>
+        <w:spacing w:line="240" w:lineRule="auto"/>
+        <w:rPr>
+          <w:rFonts w:ascii="Garamond" w:hAnsi="Garamond"/>
+          <w:sz w:val="28"/>
+          <w:szCs w:val="28"/>
+        </w:rPr>
+      </w:pPr>
+    </w:p>
+    <w:p>
+      <w:pPr>
+        <w:spacing w:line="240" w:lineRule="auto"/>
+        <w:rPr>
+          <w:rFonts w:ascii="Garamond" w:hAnsi="Garamond"/>
+          <w:b/>
+          <w:sz w:val="28"/>
+          <w:szCs w:val="28"/>
+        </w:rPr>
+      </w:pPr>
+      <w:r>
+        <w:rPr>
+          <w:rFonts w:ascii="Garamond" w:hAnsi="Garamond"/>
+          <w:b/>
+          <w:sz w:val="28"/>
+          <w:szCs w:val="28"/>
+        </w:rPr>
+        <w:t>Crosscutting Concerns</w:t>
+      </w:r>
+    </w:p>
+    <w:p>
+      <w:pPr>
+        <w:spacing w:line="240" w:lineRule="auto"/>
+        <w:rPr>
+          <w:rFonts w:ascii="Garamond" w:hAnsi="Garamond"/>
+          <w:sz w:val="28"/>
+          <w:szCs w:val="28"/>
+        </w:rPr>
+      </w:pPr>
+      <w:r>
+        <w:rPr>
+          <w:rFonts w:ascii="Garamond" w:hAnsi="Garamond"/>
+          <w:sz w:val="28"/>
+          <w:szCs w:val="28"/>
+        </w:rPr>
+        <w:t>Validation and sanitization will occur throughout the entire application.  Therefore, methods being utilized by more than one area will be housed centrally for efficiency and ease of management.  Input will be validated by what is deemed acceptable thereby making it easier in the future to expand upon acceptable inputs as opposed to attempting to narrow unacceptable inputs.  This will aid in adaptability in the future.</w:t>
+      </w:r>
+    </w:p>
+    <w:p>
+      <w:pPr>
+        <w:spacing w:line="240" w:lineRule="auto"/>
+        <w:rPr>
+          <w:rFonts w:ascii="Garamond" w:hAnsi="Garamond"/>
+          <w:sz w:val="28"/>
+          <w:szCs w:val="28"/>
+        </w:rPr>
+      </w:pPr>
+      <w:r>
+        <w:rPr>
+          <w:rFonts w:ascii="Garamond" w:hAnsi="Garamond"/>
+          <w:sz w:val="28"/>
+          <w:szCs w:val="28"/>
+        </w:rPr>
+        <w:t>Logging and Exception Handling will be handled by Java and Groovy libraries for consistency and robustness of functionality.</w:t>
+      </w:r>
+    </w:p>
+    <w:p>
+      <w:pPr>
+        <w:spacing w:line="240" w:lineRule="auto"/>
+        <w:rPr>
+          <w:rFonts w:ascii="Garamond" w:hAnsi="Garamond"/>
+          <w:sz w:val="28"/>
+          <w:szCs w:val="28"/>
+        </w:rPr>
+      </w:pPr>
+      <w:r>
+        <w:rPr>
+          <w:rFonts w:ascii="Garamond" w:hAnsi="Garamond"/>
+          <w:sz w:val="28"/>
+          <w:szCs w:val="28"/>
+        </w:rPr>
+        <w:t>The state of the Sudoku application will be kept lean in order to optimize performance and memory management.</w:t>
+      </w:r>
+      <w:r>
+        <w:rPr>
+          <w:rFonts w:ascii="Garamond" w:hAnsi="Garamond"/>
+          <w:sz w:val="28"/>
+          <w:szCs w:val="28"/>
+        </w:rPr>
+        <w:t xml:space="preserve">  The absolute minimum amount of necessary data to be persisted will be stored in the state.</w:t>
+      </w:r>
+    </w:p>
+    <w:p>
+      <w:pPr>
+        <w:spacing w:line="240" w:lineRule="auto"/>
+        <w:rPr>
+          <w:rFonts w:ascii="Garamond" w:hAnsi="Garamond"/>
+          <w:sz w:val="28"/>
+          <w:szCs w:val="28"/>
+        </w:rPr>
+      </w:pPr>
+    </w:p>
+    <w:p>
+      <w:pPr>
+        <w:spacing w:line="240" w:lineRule="auto"/>
+        <w:rPr>
+          <w:rFonts w:ascii="Garamond" w:hAnsi="Garamond"/>
+          <w:b/>
+          <w:sz w:val="28"/>
+          <w:szCs w:val="28"/>
+        </w:rPr>
+      </w:pPr>
+      <w:r>
+        <w:rPr>
+          <w:rFonts w:ascii="Garamond" w:hAnsi="Garamond"/>
+          <w:b/>
+          <w:sz w:val="28"/>
+          <w:szCs w:val="28"/>
+        </w:rPr>
+        <w:t>Conceptual Integrity</w:t>
+      </w:r>
+    </w:p>
+    <w:p>
+      <w:pPr>
+        <w:spacing w:line="240" w:lineRule="auto"/>
+        <w:rPr>
+          <w:rFonts w:ascii="Garamond" w:hAnsi="Garamond"/>
+          <w:sz w:val="28"/>
+          <w:szCs w:val="28"/>
+        </w:rPr>
+      </w:pPr>
+      <w:r>
+        <w:rPr>
+          <w:rFonts w:ascii="Garamond" w:hAnsi="Garamond"/>
+          <w:sz w:val="28"/>
+          <w:szCs w:val="28"/>
+        </w:rPr>
+        <w:t>Additional design ideas will be considered in depth before implementation.  If the idea is deemed a good fit for the Sudoku architecture, the architecture will be updated and analyzed prior to any development.  This will aid in ensuring the conceptual integrity of the Sudoku application.</w:t>
       </w:r>
       <w:bookmarkStart w:id="0" w:name="_GoBack"/>
       <w:bookmarkEnd w:id="0"/>
-      <w:r>
-        <w:rPr>
-          <w:rFonts w:ascii="Garamond" w:hAnsi="Garamond"/>
-          <w:sz w:val="28"/>
-          <w:szCs w:val="28"/>
-        </w:rPr>
-        <w:t>-oriented language that a majority of the team members are familiar with using. Because the program will be written in Java, it can be played on machines with any operating system that have a viable Java Virtual Machine implementation. This</w:t>
-      </w:r>
-      <w:r>
-        <w:rPr>
-          <w:rFonts w:ascii="Garamond" w:hAnsi="Garamond"/>
-          <w:sz w:val="28"/>
-          <w:szCs w:val="28"/>
-        </w:rPr>
-        <w:t xml:space="preserve"> code</w:t>
-      </w:r>
-      <w:r>
-        <w:rPr>
-          <w:rFonts w:ascii="Garamond" w:hAnsi="Garamond"/>
-          <w:sz w:val="28"/>
-          <w:szCs w:val="28"/>
-        </w:rPr>
-        <w:t xml:space="preserve"> portability is a </w:t>
-      </w:r>
-      <w:r>
-        <w:rPr>
-          <w:rFonts w:ascii="Garamond" w:hAnsi="Garamond"/>
-          <w:sz w:val="28"/>
-          <w:szCs w:val="28"/>
-        </w:rPr>
-        <w:t>side effect</w:t>
-      </w:r>
-      <w:r>
-        <w:rPr>
-          <w:rFonts w:ascii="Garamond" w:hAnsi="Garamond"/>
-          <w:sz w:val="28"/>
-          <w:szCs w:val="28"/>
-        </w:rPr>
-        <w:t xml:space="preserve"> of the language choice.</w:t>
-      </w:r>
-    </w:p>
-    <w:p>
-      <w:pPr>
-        <w:spacing w:line="240" w:lineRule="auto"/>
-        <w:rPr>
-          <w:rFonts w:ascii="Garamond" w:hAnsi="Garamond"/>
-          <w:sz w:val="28"/>
-          <w:szCs w:val="28"/>
-        </w:rPr>
-      </w:pPr>
     </w:p>
     <w:p>
       <w:pPr>
@@ -1354,7 +1398,7 @@
 </file>
 
 <file path=word/numbering.xml><?xml version="1.0" encoding="utf-8"?>
-<w:numbering xmlns:wpc="http://schemas.microsoft.com/office/word/2010/wordprocessingCanvas" xmlns:mo="http://schemas.microsoft.com/office/mac/office/2008/main" xmlns:mc="http://schemas.openxmlformats.org/markup-compatibility/2006" xmlns:mv="urn:schemas-microsoft-com:mac:vml" xmlns:o="urn:schemas-microsoft-com:office:office" xmlns:r="http://schemas.openxmlformats.org/officeDocument/2006/relationships" xmlns:m="http://schemas.openxmlformats.org/officeDocument/2006/math" xmlns:v="urn:schemas-microsoft-com:vml" xmlns:wp14="http://schemas.microsoft.com/office/word/2010/wordprocessingDrawing" xmlns:wp="http://schemas.openxmlformats.org/drawingml/2006/wordprocessingDrawing" xmlns:w10="urn:schemas-microsoft-com:office:word" xmlns:w="http://schemas.openxmlformats.org/wordprocessingml/2006/main" xmlns:w14="http://schemas.microsoft.com/office/word/2010/wordml" xmlns:wpg="http://schemas.microsoft.com/office/word/2010/wordprocessingGroup" xmlns:wpi="http://schemas.microsoft.com/office/word/2010/wordprocessingInk" xmlns:wne="http://schemas.microsoft.com/office/word/2006/wordml" xmlns:wps="http://schemas.microsoft.com/office/word/2010/wordprocessingShape" mc:Ignorable="w14 wp14">
+<w:numbering xmlns:wpc="http://schemas.microsoft.com/office/word/2010/wordprocessingCanvas" xmlns:mc="http://schemas.openxmlformats.org/markup-compatibility/2006" xmlns:o="urn:schemas-microsoft-com:office:office" xmlns:r="http://schemas.openxmlformats.org/officeDocument/2006/relationships" xmlns:m="http://schemas.openxmlformats.org/officeDocument/2006/math" xmlns:v="urn:schemas-microsoft-com:vml" xmlns:wp14="http://schemas.microsoft.com/office/word/2010/wordprocessingDrawing" xmlns:wp="http://schemas.openxmlformats.org/drawingml/2006/wordprocessingDrawing" xmlns:w10="urn:schemas-microsoft-com:office:word" xmlns:w="http://schemas.openxmlformats.org/wordprocessingml/2006/main" xmlns:w14="http://schemas.microsoft.com/office/word/2010/wordml" xmlns:wpg="http://schemas.microsoft.com/office/word/2010/wordprocessingGroup" xmlns:wpi="http://schemas.microsoft.com/office/word/2010/wordprocessingInk" xmlns:wne="http://schemas.microsoft.com/office/word/2006/wordml" xmlns:wps="http://schemas.microsoft.com/office/word/2010/wordprocessingShape" mc:Ignorable="w14 wp14">
   <w:abstractNum w:abstractNumId="0">
     <w:nsid w:val="00656310"/>
     <w:multiLevelType w:val="hybridMultilevel"/>
@@ -1642,7 +1686,7 @@
       </w:pPr>
     </w:pPrDefault>
   </w:docDefaults>
-  <w:latentStyles w:defLockedState="0" w:defUIPriority="99" w:defSemiHidden="1" w:defUnhideWhenUsed="1" w:defQFormat="0" w:count="276">
+  <w:latentStyles w:defLockedState="0" w:defUIPriority="99" w:defSemiHidden="1" w:defUnhideWhenUsed="1" w:defQFormat="0" w:count="267">
     <w:lsdException w:name="Normal" w:semiHidden="0" w:uiPriority="0" w:unhideWhenUsed="0" w:qFormat="1"/>
     <w:lsdException w:name="heading 1" w:semiHidden="0" w:uiPriority="9" w:unhideWhenUsed="0" w:qFormat="1"/>
     <w:lsdException w:name="heading 2" w:uiPriority="9" w:qFormat="1"/>
@@ -1913,7 +1957,7 @@
 </file>
 
 <file path=word/stylesWithEffects.xml><?xml version="1.0" encoding="utf-8"?>
-<w:styles xmlns:wpc="http://schemas.microsoft.com/office/word/2010/wordprocessingCanvas" xmlns:mo="http://schemas.microsoft.com/office/mac/office/2008/main" xmlns:mc="http://schemas.openxmlformats.org/markup-compatibility/2006" xmlns:mv="urn:schemas-microsoft-com:mac:vml" xmlns:o="urn:schemas-microsoft-com:office:office" xmlns:r="http://schemas.openxmlformats.org/officeDocument/2006/relationships" xmlns:m="http://schemas.openxmlformats.org/officeDocument/2006/math" xmlns:v="urn:schemas-microsoft-com:vml" xmlns:wp14="http://schemas.microsoft.com/office/word/2010/wordprocessingDrawing" xmlns:wp="http://schemas.openxmlformats.org/drawingml/2006/wordprocessingDrawing" xmlns:w10="urn:schemas-microsoft-com:office:word" xmlns:w="http://schemas.openxmlformats.org/wordprocessingml/2006/main" xmlns:w14="http://schemas.microsoft.com/office/word/2010/wordml" xmlns:wpg="http://schemas.microsoft.com/office/word/2010/wordprocessingGroup" xmlns:wpi="http://schemas.microsoft.com/office/word/2010/wordprocessingInk" xmlns:wne="http://schemas.microsoft.com/office/word/2006/wordml" xmlns:wps="http://schemas.microsoft.com/office/word/2010/wordprocessingShape" mc:Ignorable="w14 wp14">
+<w:styles xmlns:wpc="http://schemas.microsoft.com/office/word/2010/wordprocessingCanvas" xmlns:mc="http://schemas.openxmlformats.org/markup-compatibility/2006" xmlns:o="urn:schemas-microsoft-com:office:office" xmlns:r="http://schemas.openxmlformats.org/officeDocument/2006/relationships" xmlns:m="http://schemas.openxmlformats.org/officeDocument/2006/math" xmlns:v="urn:schemas-microsoft-com:vml" xmlns:wp14="http://schemas.microsoft.com/office/word/2010/wordprocessingDrawing" xmlns:wp="http://schemas.openxmlformats.org/drawingml/2006/wordprocessingDrawing" xmlns:w10="urn:schemas-microsoft-com:office:word" xmlns:w="http://schemas.openxmlformats.org/wordprocessingml/2006/main" xmlns:w14="http://schemas.microsoft.com/office/word/2010/wordml" xmlns:wpg="http://schemas.microsoft.com/office/word/2010/wordprocessingGroup" xmlns:wpi="http://schemas.microsoft.com/office/word/2010/wordprocessingInk" xmlns:wne="http://schemas.microsoft.com/office/word/2006/wordml" xmlns:wps="http://schemas.microsoft.com/office/word/2010/wordprocessingShape" mc:Ignorable="w14 wp14">
   <w:docDefaults>
     <w:rPrDefault>
       <w:rPr>
@@ -1929,7 +1973,7 @@
       </w:pPr>
     </w:pPrDefault>
   </w:docDefaults>
-  <w:latentStyles w:defLockedState="0" w:defUIPriority="99" w:defSemiHidden="1" w:defUnhideWhenUsed="1" w:defQFormat="0" w:count="276">
+  <w:latentStyles w:defLockedState="0" w:defUIPriority="99" w:defSemiHidden="1" w:defUnhideWhenUsed="1" w:defQFormat="0" w:count="267">
     <w:lsdException w:name="Normal" w:semiHidden="0" w:uiPriority="0" w:unhideWhenUsed="0" w:qFormat="1"/>
     <w:lsdException w:name="heading 1" w:semiHidden="0" w:uiPriority="9" w:unhideWhenUsed="0" w:qFormat="1"/>
     <w:lsdException w:name="heading 2" w:uiPriority="9" w:qFormat="1"/>

</xml_diff>